<commit_message>
holy shit i didn't understand that algorithm
</commit_message>
<xml_diff>
--- a/hw2/hw2 - turn in.docx
+++ b/hw2/hw2 - turn in.docx
@@ -1,6 +1,6 @@
 
 <file path=word/document.xml><?xml version="1.0" encoding="utf-8"?>
-<w:document xmlns:wpc="http://schemas.microsoft.com/office/word/2010/wordprocessingCanvas" xmlns:cx="http://schemas.microsoft.com/office/drawing/2014/chartex" xmlns:cx1="http://schemas.microsoft.com/office/drawing/2015/9/8/chartex" xmlns:cx2="http://schemas.microsoft.com/office/drawing/2015/10/21/chartex" xmlns:cx3="http://schemas.microsoft.com/office/drawing/2016/5/9/chartex" xmlns:cx4="http://schemas.microsoft.com/office/drawing/2016/5/10/chartex" xmlns:cx5="http://schemas.microsoft.com/office/drawing/2016/5/11/chartex" xmlns:cx6="http://schemas.microsoft.com/office/drawing/2016/5/12/chartex" xmlns:cx7="http://schemas.microsoft.com/office/drawing/2016/5/13/chartex" xmlns:cx8="http://schemas.microsoft.com/office/drawing/2016/5/14/chartex" xmlns:mc="http://schemas.openxmlformats.org/markup-compatibility/2006" xmlns:aink="http://schemas.microsoft.com/office/drawing/2016/ink" xmlns:am3d="http://schemas.microsoft.com/office/drawing/2017/model3d" xmlns:o="urn:schemas-microsoft-com:office:office" xmlns:r="http://schemas.openxmlformats.org/officeDocument/2006/relationships" xmlns:m="http://schemas.openxmlformats.org/officeDocument/2006/math" xmlns:v="urn:schemas-microsoft-com:vml" xmlns:wp14="http://schemas.microsoft.com/office/word/2010/wordprocessingDrawing" xmlns:wp="http://schemas.openxmlformats.org/drawingml/2006/wordprocessingDrawing" xmlns:w10="urn:schemas-microsoft-com:office:word" xmlns:w="http://schemas.openxmlformats.org/wordprocessingml/2006/main" xmlns:w14="http://schemas.microsoft.com/office/word/2010/wordml" xmlns:w15="http://schemas.microsoft.com/office/word/2012/wordml" xmlns:w16cid="http://schemas.microsoft.com/office/word/2016/wordml/cid" xmlns:w16se="http://schemas.microsoft.com/office/word/2015/wordml/symex" xmlns:wpg="http://schemas.microsoft.com/office/word/2010/wordprocessingGroup" xmlns:wpi="http://schemas.microsoft.com/office/word/2010/wordprocessingInk" xmlns:wne="http://schemas.microsoft.com/office/word/2006/wordml" xmlns:wps="http://schemas.microsoft.com/office/word/2010/wordprocessingShape" mc:Ignorable="w14 w15 w16se w16cid wp14">
+<w:document xmlns:wpc="http://schemas.microsoft.com/office/word/2010/wordprocessingCanvas" xmlns:mc="http://schemas.openxmlformats.org/markup-compatibility/2006" xmlns:o="urn:schemas-microsoft-com:office:office" xmlns:r="http://schemas.openxmlformats.org/officeDocument/2006/relationships" xmlns:m="http://schemas.openxmlformats.org/officeDocument/2006/math" xmlns:v="urn:schemas-microsoft-com:vml" xmlns:wp14="http://schemas.microsoft.com/office/word/2010/wordprocessingDrawing" xmlns:wp="http://schemas.openxmlformats.org/drawingml/2006/wordprocessingDrawing" xmlns:w10="urn:schemas-microsoft-com:office:word" xmlns:w="http://schemas.openxmlformats.org/wordprocessingml/2006/main" xmlns:w14="http://schemas.microsoft.com/office/word/2010/wordml" xmlns:w15="http://schemas.microsoft.com/office/word/2012/wordml" xmlns:wpg="http://schemas.microsoft.com/office/word/2010/wordprocessingGroup" xmlns:wpi="http://schemas.microsoft.com/office/word/2010/wordprocessingInk" xmlns:wne="http://schemas.microsoft.com/office/word/2006/wordml" xmlns:wps="http://schemas.microsoft.com/office/word/2010/wordprocessingShape" mc:Ignorable="w14 w15 wp14">
   <w:body>
     <w:p>
       <w:pPr>
@@ -49,15 +49,7 @@
     </w:p>
     <w:p>
       <w:r>
-        <w:t xml:space="preserve">Collecting a dataset: the data was simulated using file </w:t>
-      </w:r>
-      <w:proofErr w:type="spellStart"/>
-      <w:r>
-        <w:t>wingrock_main.m</w:t>
-      </w:r>
-      <w:proofErr w:type="spellEnd"/>
-      <w:r>
-        <w:t xml:space="preserve"> using the following initial conditions x = [x1; x2]</w:t>
+        <w:t>Collecting a dataset: the data was simulated using file wingrock_main.m using the following initial conditions x = [x1; x2]</w:t>
       </w:r>
     </w:p>
     <w:tbl>
@@ -264,18 +256,9 @@
         </w:tc>
       </w:tr>
     </w:tbl>
-    <w:p/>
-    <w:p>
-      <w:r>
-        <w:t xml:space="preserve">The weights were first learned in the file hw1_1_1.m using the </w:t>
-      </w:r>
-      <w:proofErr w:type="spellStart"/>
-      <w:r>
-        <w:t>Matlab</w:t>
-      </w:r>
-      <w:proofErr w:type="spellEnd"/>
-      <w:r>
-        <w:t xml:space="preserve"> </w:t>
+    <w:p>
+      <w:r>
+        <w:t xml:space="preserve">The weights were first learned in the file hw1_1_1.m using the Matlab </w:t>
       </w:r>
       <w:r>
         <w:t>regress function on the input-output data</w:t>
@@ -286,43 +269,7 @@
     </w:p>
     <w:p>
       <w:r>
-        <w:t>b = [</w:t>
-      </w:r>
-      <w:r>
-        <w:t>0.798955</w:t>
-      </w:r>
-      <w:r>
-        <w:t xml:space="preserve">, </w:t>
-      </w:r>
-      <w:r>
-        <w:t>0.232291</w:t>
-      </w:r>
-      <w:r>
-        <w:t xml:space="preserve">, </w:t>
-      </w:r>
-      <w:r>
-        <w:t>0.689129</w:t>
-      </w:r>
-      <w:r>
-        <w:t xml:space="preserve">, </w:t>
-      </w:r>
-      <w:r>
-        <w:t>-0.623908</w:t>
-      </w:r>
-      <w:r>
-        <w:t xml:space="preserve">, </w:t>
-      </w:r>
-      <w:r>
-        <w:t>0.013385</w:t>
-      </w:r>
-      <w:r>
-        <w:t xml:space="preserve">, </w:t>
-      </w:r>
-      <w:r>
-        <w:t>0.021379</w:t>
-      </w:r>
-      <w:r>
-        <w:t>]</w:t>
+        <w:t>b = [0.798955, 0.232291, 0.689129, -0.623908, 0.013385, 0.021379]</w:t>
       </w:r>
     </w:p>
     <w:p>
@@ -334,7 +281,6 @@
       </w:r>
     </w:p>
     <w:p>
-      <w:proofErr w:type="spellStart"/>
       <w:r>
         <w:t>b</w:t>
       </w:r>
@@ -342,20 +288,12 @@
         <w:rPr>
           <w:vertAlign w:val="subscript"/>
         </w:rPr>
-        <w:t>actual</w:t>
-      </w:r>
-      <w:proofErr w:type="spellEnd"/>
-      <w:r>
-        <w:rPr>
-          <w:vertAlign w:val="subscript"/>
-        </w:rPr>
-        <w:t xml:space="preserve"> </w:t>
+        <w:t xml:space="preserve">actual </w:t>
       </w:r>
       <w:r>
         <w:t>= [.8, .2314, .6918, -.6245, .0095, .0214]</w:t>
       </w:r>
     </w:p>
-    <w:p/>
     <w:p>
       <w:r>
         <w:t xml:space="preserve">The file </w:t>
@@ -412,25 +350,7 @@
           <w:color w:val="000000"/>
           <w:sz w:val="20"/>
         </w:rPr>
-        <w:t>x1_range = min(X1_IN):.</w:t>
-      </w:r>
-      <w:proofErr w:type="gramStart"/>
-      <w:r>
-        <w:rPr>
-          <w:rFonts w:ascii="Courier New" w:hAnsi="Courier New" w:cs="Courier New"/>
-          <w:color w:val="000000"/>
-          <w:sz w:val="20"/>
-        </w:rPr>
-        <w:t>1:max</w:t>
-      </w:r>
-      <w:proofErr w:type="gramEnd"/>
-      <w:r>
-        <w:rPr>
-          <w:rFonts w:ascii="Courier New" w:hAnsi="Courier New" w:cs="Courier New"/>
-          <w:color w:val="000000"/>
-          <w:sz w:val="20"/>
-        </w:rPr>
-        <w:t>(X1_IN);</w:t>
+        <w:t>x1_range = min(X1_IN):.1:max(X1_IN);</w:t>
       </w:r>
     </w:p>
     <w:p>
@@ -451,25 +371,7 @@
           <w:color w:val="000000"/>
           <w:sz w:val="20"/>
         </w:rPr>
-        <w:t>x2_range = min(X2_IN):.</w:t>
-      </w:r>
-      <w:proofErr w:type="gramStart"/>
-      <w:r>
-        <w:rPr>
-          <w:rFonts w:ascii="Courier New" w:hAnsi="Courier New" w:cs="Courier New"/>
-          <w:color w:val="000000"/>
-          <w:sz w:val="20"/>
-        </w:rPr>
-        <w:t>1:max</w:t>
-      </w:r>
-      <w:proofErr w:type="gramEnd"/>
-      <w:r>
-        <w:rPr>
-          <w:rFonts w:ascii="Courier New" w:hAnsi="Courier New" w:cs="Courier New"/>
-          <w:color w:val="000000"/>
-          <w:sz w:val="20"/>
-        </w:rPr>
-        <w:t>(X2_IN);</w:t>
+        <w:t>x2_range = min(X2_IN):.1:max(X2_IN);</w:t>
       </w:r>
     </w:p>
     <w:p>
@@ -875,8 +777,6 @@
           </wp:inline>
         </w:drawing>
       </w:r>
-      <w:bookmarkStart w:id="0" w:name="_GoBack"/>
-      <w:bookmarkEnd w:id="0"/>
     </w:p>
     <w:p/>
     <w:p>
@@ -885,10 +785,367 @@
       </w:pPr>
       <w:r>
         <w:t>Problem 3 – Dirichlet Means</w:t>
+      </w:r>
+    </w:p>
+    <w:p>
+      <w:r>
+        <w:t>This problem is implemented in the file ‘hw1_3.m’</w:t>
+      </w:r>
+      <w:r>
+        <w:t xml:space="preserve">.  The hyperparameter lambda was found using the Farthest first algorithm described in the paper </w:t>
+      </w:r>
+      <w:r>
+        <w:rPr>
+          <w:i/>
+        </w:rPr>
+        <w:t>Revisiting k-means: New Algorithms via Bayesian Nonparametrics, by Kulis and Jordan ICML 2012</w:t>
+      </w:r>
+      <w:r>
+        <w:rPr>
+          <w:i/>
+        </w:rPr>
+        <w:t xml:space="preserve">.  </w:t>
+      </w:r>
+      <w:r>
+        <w:rPr>
+          <w:noProof/>
+        </w:rPr>
+        <w:drawing>
+          <wp:inline distT="0" distB="0" distL="0" distR="0" wp14:anchorId="6FB88AE6" wp14:editId="0E61B40D">
+            <wp:extent cx="5943600" cy="829310"/>
+            <wp:effectExtent l="0" t="0" r="0" b="8890"/>
+            <wp:docPr id="2" name="Picture 2" descr="\\ad.uillinois.edu\engr-ews\jheglun2\Desktop\algorithm3.PNG"/>
+            <wp:cNvGraphicFramePr>
+              <a:graphicFrameLocks xmlns:a="http://schemas.openxmlformats.org/drawingml/2006/main" noChangeAspect="1"/>
+            </wp:cNvGraphicFramePr>
+            <a:graphic xmlns:a="http://schemas.openxmlformats.org/drawingml/2006/main">
+              <a:graphicData uri="http://schemas.openxmlformats.org/drawingml/2006/picture">
+                <pic:pic xmlns:pic="http://schemas.openxmlformats.org/drawingml/2006/picture">
+                  <pic:nvPicPr>
+                    <pic:cNvPr id="0" name="Picture 1" descr="\\ad.uillinois.edu\engr-ews\jheglun2\Desktop\algorithm3.PNG"/>
+                    <pic:cNvPicPr>
+                      <a:picLocks noChangeAspect="1" noChangeArrowheads="1"/>
+                    </pic:cNvPicPr>
+                  </pic:nvPicPr>
+                  <pic:blipFill>
+                    <a:blip r:embed="rId12">
+                      <a:extLst>
+                        <a:ext uri="{28A0092B-C50C-407E-A947-70E740481C1C}">
+                          <a14:useLocalDpi xmlns:a14="http://schemas.microsoft.com/office/drawing/2010/main" val="0"/>
+                        </a:ext>
+                      </a:extLst>
+                    </a:blip>
+                    <a:srcRect/>
+                    <a:stretch>
+                      <a:fillRect/>
+                    </a:stretch>
+                  </pic:blipFill>
+                  <pic:spPr bwMode="auto">
+                    <a:xfrm>
+                      <a:off x="0" y="0"/>
+                      <a:ext cx="5943600" cy="829310"/>
+                    </a:xfrm>
+                    <a:prstGeom prst="rect">
+                      <a:avLst/>
+                    </a:prstGeom>
+                    <a:noFill/>
+                    <a:ln>
+                      <a:noFill/>
+                    </a:ln>
+                  </pic:spPr>
+                </pic:pic>
+              </a:graphicData>
+            </a:graphic>
+          </wp:inline>
+        </w:drawing>
+      </w:r>
+    </w:p>
+    <w:p>
+      <w:r>
+        <w:t xml:space="preserve">This algorithm was implemented in the function ‘findLambda.m’, which returns </w:t>
+      </w:r>
+      <w:r>
+        <w:t xml:space="preserve">λ = </w:t>
+      </w:r>
+      <w:r>
+        <w:t>0.8092</w:t>
+      </w:r>
+      <w:r>
+        <w:t xml:space="preserve"> </w:t>
+      </w:r>
+      <w:r>
+        <w:t xml:space="preserve">for </w:t>
+      </w:r>
+      <w:r>
+        <w:t xml:space="preserve">a guess </w:t>
+      </w:r>
+      <w:r>
+        <w:t>of the number of clusters k</w:t>
+      </w:r>
+      <w:r>
+        <w:rPr>
+          <w:vertAlign w:val="subscript"/>
+        </w:rPr>
+        <w:t>guess</w:t>
+      </w:r>
+      <w:r>
+        <w:t xml:space="preserve"> = 4</w:t>
+      </w:r>
+      <w:r>
+        <w:t>.</w:t>
+      </w:r>
+      <w:r>
+        <w:t xml:space="preserve">  This seems like an extremely small number as a distance measure within the dataset, which leads me to believe there was an issue with my implementation.</w:t>
       </w:r>
     </w:p>
     <w:p/>
     <w:p/>
+    <w:p/>
+    <w:p/>
+    <w:p>
+      <w:r>
+        <w:lastRenderedPageBreak/>
+        <w:t xml:space="preserve">The actual number of clusters </w:t>
+      </w:r>
+      <w:r>
+        <w:t xml:space="preserve">is k = 4, </w:t>
+      </w:r>
+      <w:r>
+        <w:t xml:space="preserve">the means </w:t>
+      </w:r>
+      <w:r>
+        <w:t>for the generating distributions are:</w:t>
+      </w:r>
+    </w:p>
+    <w:tbl>
+      <w:tblPr>
+        <w:tblStyle w:val="TableGrid"/>
+        <w:tblW w:w="0" w:type="auto"/>
+        <w:tblLook w:val="04A0" w:firstRow="1" w:lastRow="0" w:firstColumn="1" w:lastColumn="0" w:noHBand="0" w:noVBand="1"/>
+      </w:tblPr>
+      <w:tblGrid>
+        <w:gridCol w:w="3116"/>
+        <w:gridCol w:w="3117"/>
+        <w:gridCol w:w="3117"/>
+      </w:tblGrid>
+      <w:tr>
+        <w:tc>
+          <w:tcPr>
+            <w:tcW w:w="3116" w:type="dxa"/>
+          </w:tcPr>
+          <w:p>
+            <w:pPr>
+              <w:jc w:val="center"/>
+            </w:pPr>
+            <w:r>
+              <w:t>cluster number</w:t>
+            </w:r>
+          </w:p>
+        </w:tc>
+        <w:tc>
+          <w:tcPr>
+            <w:tcW w:w="3117" w:type="dxa"/>
+          </w:tcPr>
+          <w:p>
+            <w:pPr>
+              <w:jc w:val="center"/>
+            </w:pPr>
+            <w:r>
+              <w:t>xAvg</w:t>
+            </w:r>
+          </w:p>
+        </w:tc>
+        <w:tc>
+          <w:tcPr>
+            <w:tcW w:w="3117" w:type="dxa"/>
+          </w:tcPr>
+          <w:p>
+            <w:pPr>
+              <w:jc w:val="center"/>
+            </w:pPr>
+            <w:r>
+              <w:t>yAvg</w:t>
+            </w:r>
+          </w:p>
+        </w:tc>
+      </w:tr>
+      <w:tr>
+        <w:tc>
+          <w:tcPr>
+            <w:tcW w:w="3116" w:type="dxa"/>
+          </w:tcPr>
+          <w:p>
+            <w:pPr>
+              <w:jc w:val="center"/>
+            </w:pPr>
+            <w:r>
+              <w:t>1</w:t>
+            </w:r>
+          </w:p>
+        </w:tc>
+        <w:tc>
+          <w:tcPr>
+            <w:tcW w:w="3117" w:type="dxa"/>
+          </w:tcPr>
+          <w:p>
+            <w:pPr>
+              <w:jc w:val="center"/>
+            </w:pPr>
+            <w:r>
+              <w:t>15</w:t>
+            </w:r>
+          </w:p>
+        </w:tc>
+        <w:tc>
+          <w:tcPr>
+            <w:tcW w:w="3117" w:type="dxa"/>
+          </w:tcPr>
+          <w:p>
+            <w:pPr>
+              <w:jc w:val="center"/>
+            </w:pPr>
+            <w:r>
+              <w:t>15</w:t>
+            </w:r>
+          </w:p>
+        </w:tc>
+      </w:tr>
+      <w:tr>
+        <w:tc>
+          <w:tcPr>
+            <w:tcW w:w="3116" w:type="dxa"/>
+          </w:tcPr>
+          <w:p>
+            <w:pPr>
+              <w:jc w:val="center"/>
+            </w:pPr>
+            <w:r>
+              <w:t>2</w:t>
+            </w:r>
+          </w:p>
+        </w:tc>
+        <w:tc>
+          <w:tcPr>
+            <w:tcW w:w="3117" w:type="dxa"/>
+          </w:tcPr>
+          <w:p>
+            <w:pPr>
+              <w:jc w:val="center"/>
+            </w:pPr>
+            <w:r>
+              <w:t>5</w:t>
+            </w:r>
+          </w:p>
+        </w:tc>
+        <w:tc>
+          <w:tcPr>
+            <w:tcW w:w="3117" w:type="dxa"/>
+          </w:tcPr>
+          <w:p>
+            <w:pPr>
+              <w:jc w:val="center"/>
+            </w:pPr>
+            <w:r>
+              <w:t>5</w:t>
+            </w:r>
+          </w:p>
+        </w:tc>
+      </w:tr>
+      <w:tr>
+        <w:tc>
+          <w:tcPr>
+            <w:tcW w:w="3116" w:type="dxa"/>
+          </w:tcPr>
+          <w:p>
+            <w:pPr>
+              <w:jc w:val="center"/>
+            </w:pPr>
+            <w:r>
+              <w:t>3</w:t>
+            </w:r>
+          </w:p>
+        </w:tc>
+        <w:tc>
+          <w:tcPr>
+            <w:tcW w:w="3117" w:type="dxa"/>
+          </w:tcPr>
+          <w:p>
+            <w:pPr>
+              <w:jc w:val="center"/>
+            </w:pPr>
+            <w:r>
+              <w:t>10</w:t>
+            </w:r>
+          </w:p>
+        </w:tc>
+        <w:tc>
+          <w:tcPr>
+            <w:tcW w:w="3117" w:type="dxa"/>
+          </w:tcPr>
+          <w:p>
+            <w:pPr>
+              <w:jc w:val="center"/>
+            </w:pPr>
+            <w:r>
+              <w:t>1</w:t>
+            </w:r>
+          </w:p>
+        </w:tc>
+      </w:tr>
+      <w:tr>
+        <w:tc>
+          <w:tcPr>
+            <w:tcW w:w="3116" w:type="dxa"/>
+          </w:tcPr>
+          <w:p>
+            <w:pPr>
+              <w:jc w:val="center"/>
+            </w:pPr>
+            <w:r>
+              <w:t>4</w:t>
+            </w:r>
+          </w:p>
+        </w:tc>
+        <w:tc>
+          <w:tcPr>
+            <w:tcW w:w="3117" w:type="dxa"/>
+          </w:tcPr>
+          <w:p>
+            <w:pPr>
+              <w:jc w:val="center"/>
+            </w:pPr>
+            <w:r>
+              <w:t>0</w:t>
+            </w:r>
+          </w:p>
+        </w:tc>
+        <w:tc>
+          <w:tcPr>
+            <w:tcW w:w="3117" w:type="dxa"/>
+          </w:tcPr>
+          <w:p>
+            <w:pPr>
+              <w:jc w:val="center"/>
+            </w:pPr>
+            <w:r>
+              <w:t>0</w:t>
+            </w:r>
+          </w:p>
+        </w:tc>
+      </w:tr>
+    </w:tbl>
+    <w:p/>
+    <w:p>
+      <w:r>
+        <w:t>My implementation has many bugs at the moment and I don’t have the time to fix them</w:t>
+      </w:r>
+      <w:r>
+        <w:t xml:space="preserve"> (yay other projects)</w:t>
+      </w:r>
+      <w:r>
+        <w:t>.</w:t>
+      </w:r>
+    </w:p>
     <w:p>
       <w:pPr>
         <w:pStyle w:val="Heading1"/>
@@ -1173,7 +1430,6 @@
               <w:jc w:val="center"/>
             </w:pPr>
             <w:r>
-              <w:lastRenderedPageBreak/>
               <w:t>14</w:t>
             </w:r>
           </w:p>
@@ -1258,15 +1514,7 @@
     </w:p>
     <w:p>
       <w:r>
-        <w:t xml:space="preserve">The neural network was implemented in the </w:t>
-      </w:r>
-      <w:proofErr w:type="spellStart"/>
-      <w:r>
-        <w:t>iPython</w:t>
-      </w:r>
-      <w:proofErr w:type="spellEnd"/>
-      <w:r>
-        <w:t xml:space="preserve"> Notebook.  The results for 100 epochs </w:t>
+        <w:t xml:space="preserve">The neural network was implemented in the iPython Notebook.  The results for 100 epochs </w:t>
       </w:r>
       <w:r>
         <w:t>(</w:t>
@@ -1284,15 +1532,7 @@
         <w:t xml:space="preserve">yay GPUs!) </w:t>
       </w:r>
       <w:r>
-        <w:t xml:space="preserve">are presented below.  A bug was discovered in doing this problem where the </w:t>
-      </w:r>
-      <w:proofErr w:type="spellStart"/>
-      <w:r>
-        <w:t>iPython</w:t>
-      </w:r>
-      <w:proofErr w:type="spellEnd"/>
-      <w:r>
-        <w:t xml:space="preserve"> Notebook file could not be copied to a different directory without destroying all work done in the notebook</w:t>
+        <w:t>are presented below.  A bug was discovered in doing this problem where the iPython Notebook file could not be copied to a different directory without destroying all work done in the notebook</w:t>
       </w:r>
       <w:r>
         <w:t>.</w:t>
@@ -1312,14 +1552,17 @@
     </w:p>
     <w:p>
       <w:r>
+        <w:lastRenderedPageBreak/>
         <w:t>T</w:t>
       </w:r>
       <w:r>
-        <w:t>he accuracy of the system is great, and it was a straightforward problem t</w:t>
-      </w:r>
-      <w:r>
-        <w:t>o get done</w:t>
-      </w:r>
+        <w:t>he a</w:t>
+      </w:r>
+      <w:r>
+        <w:t>ccuracy of the system is great, and it was insightful to see the actual implementation of a deep neural net using Keras</w:t>
+      </w:r>
+      <w:bookmarkStart w:id="0" w:name="_GoBack"/>
+      <w:bookmarkEnd w:id="0"/>
       <w:r>
         <w:t>.</w:t>
       </w:r>
@@ -1351,7 +1594,7 @@
                     </pic:cNvPicPr>
                   </pic:nvPicPr>
                   <pic:blipFill>
-                    <a:blip r:embed="rId12">
+                    <a:blip r:embed="rId13">
                       <a:extLst>
                         <a:ext uri="{28A0092B-C50C-407E-A947-70E740481C1C}">
                           <a14:useLocalDpi xmlns:a14="http://schemas.microsoft.com/office/drawing/2010/main" val="0"/>
@@ -1387,7 +1630,7 @@
     <w:p/>
     <w:p/>
     <w:sectPr>
-      <w:headerReference w:type="default" r:id="rId13"/>
+      <w:headerReference w:type="default" r:id="rId14"/>
       <w:pgSz w:w="12240" w:h="15840"/>
       <w:pgMar w:top="1440" w:right="1440" w:bottom="1440" w:left="1440" w:header="720" w:footer="720" w:gutter="0"/>
       <w:cols w:space="720"/>
@@ -1398,7 +1641,7 @@
 </file>
 
 <file path=word/endnotes.xml><?xml version="1.0" encoding="utf-8"?>
-<w:endnotes xmlns:wpc="http://schemas.microsoft.com/office/word/2010/wordprocessingCanvas" xmlns:cx="http://schemas.microsoft.com/office/drawing/2014/chartex" xmlns:cx1="http://schemas.microsoft.com/office/drawing/2015/9/8/chartex" xmlns:cx2="http://schemas.microsoft.com/office/drawing/2015/10/21/chartex" xmlns:cx3="http://schemas.microsoft.com/office/drawing/2016/5/9/chartex" xmlns:cx4="http://schemas.microsoft.com/office/drawing/2016/5/10/chartex" xmlns:cx5="http://schemas.microsoft.com/office/drawing/2016/5/11/chartex" xmlns:cx6="http://schemas.microsoft.com/office/drawing/2016/5/12/chartex" xmlns:cx7="http://schemas.microsoft.com/office/drawing/2016/5/13/chartex" xmlns:cx8="http://schemas.microsoft.com/office/drawing/2016/5/14/chartex" xmlns:mc="http://schemas.openxmlformats.org/markup-compatibility/2006" xmlns:aink="http://schemas.microsoft.com/office/drawing/2016/ink" xmlns:am3d="http://schemas.microsoft.com/office/drawing/2017/model3d" xmlns:o="urn:schemas-microsoft-com:office:office" xmlns:r="http://schemas.openxmlformats.org/officeDocument/2006/relationships" xmlns:m="http://schemas.openxmlformats.org/officeDocument/2006/math" xmlns:v="urn:schemas-microsoft-com:vml" xmlns:wp14="http://schemas.microsoft.com/office/word/2010/wordprocessingDrawing" xmlns:wp="http://schemas.openxmlformats.org/drawingml/2006/wordprocessingDrawing" xmlns:w10="urn:schemas-microsoft-com:office:word" xmlns:w="http://schemas.openxmlformats.org/wordprocessingml/2006/main" xmlns:w14="http://schemas.microsoft.com/office/word/2010/wordml" xmlns:w15="http://schemas.microsoft.com/office/word/2012/wordml" xmlns:w16cid="http://schemas.microsoft.com/office/word/2016/wordml/cid" xmlns:w16se="http://schemas.microsoft.com/office/word/2015/wordml/symex" xmlns:wpg="http://schemas.microsoft.com/office/word/2010/wordprocessingGroup" xmlns:wpi="http://schemas.microsoft.com/office/word/2010/wordprocessingInk" xmlns:wne="http://schemas.microsoft.com/office/word/2006/wordml" xmlns:wps="http://schemas.microsoft.com/office/word/2010/wordprocessingShape" mc:Ignorable="w14 w15 w16se w16cid wp14">
+<w:endnotes xmlns:wpc="http://schemas.microsoft.com/office/word/2010/wordprocessingCanvas" xmlns:mc="http://schemas.openxmlformats.org/markup-compatibility/2006" xmlns:o="urn:schemas-microsoft-com:office:office" xmlns:r="http://schemas.openxmlformats.org/officeDocument/2006/relationships" xmlns:m="http://schemas.openxmlformats.org/officeDocument/2006/math" xmlns:v="urn:schemas-microsoft-com:vml" xmlns:wp14="http://schemas.microsoft.com/office/word/2010/wordprocessingDrawing" xmlns:wp="http://schemas.openxmlformats.org/drawingml/2006/wordprocessingDrawing" xmlns:w10="urn:schemas-microsoft-com:office:word" xmlns:w="http://schemas.openxmlformats.org/wordprocessingml/2006/main" xmlns:w14="http://schemas.microsoft.com/office/word/2010/wordml" xmlns:w15="http://schemas.microsoft.com/office/word/2012/wordml" xmlns:wpg="http://schemas.microsoft.com/office/word/2010/wordprocessingGroup" xmlns:wpi="http://schemas.microsoft.com/office/word/2010/wordprocessingInk" xmlns:wne="http://schemas.microsoft.com/office/word/2006/wordml" xmlns:wps="http://schemas.microsoft.com/office/word/2010/wordprocessingShape" mc:Ignorable="w14 w15 wp14">
   <w:endnote w:type="separator" w:id="-1">
     <w:p>
       <w:pPr>
@@ -1423,7 +1666,7 @@
 </file>
 
 <file path=word/footnotes.xml><?xml version="1.0" encoding="utf-8"?>
-<w:footnotes xmlns:wpc="http://schemas.microsoft.com/office/word/2010/wordprocessingCanvas" xmlns:cx="http://schemas.microsoft.com/office/drawing/2014/chartex" xmlns:cx1="http://schemas.microsoft.com/office/drawing/2015/9/8/chartex" xmlns:cx2="http://schemas.microsoft.com/office/drawing/2015/10/21/chartex" xmlns:cx3="http://schemas.microsoft.com/office/drawing/2016/5/9/chartex" xmlns:cx4="http://schemas.microsoft.com/office/drawing/2016/5/10/chartex" xmlns:cx5="http://schemas.microsoft.com/office/drawing/2016/5/11/chartex" xmlns:cx6="http://schemas.microsoft.com/office/drawing/2016/5/12/chartex" xmlns:cx7="http://schemas.microsoft.com/office/drawing/2016/5/13/chartex" xmlns:cx8="http://schemas.microsoft.com/office/drawing/2016/5/14/chartex" xmlns:mc="http://schemas.openxmlformats.org/markup-compatibility/2006" xmlns:aink="http://schemas.microsoft.com/office/drawing/2016/ink" xmlns:am3d="http://schemas.microsoft.com/office/drawing/2017/model3d" xmlns:o="urn:schemas-microsoft-com:office:office" xmlns:r="http://schemas.openxmlformats.org/officeDocument/2006/relationships" xmlns:m="http://schemas.openxmlformats.org/officeDocument/2006/math" xmlns:v="urn:schemas-microsoft-com:vml" xmlns:wp14="http://schemas.microsoft.com/office/word/2010/wordprocessingDrawing" xmlns:wp="http://schemas.openxmlformats.org/drawingml/2006/wordprocessingDrawing" xmlns:w10="urn:schemas-microsoft-com:office:word" xmlns:w="http://schemas.openxmlformats.org/wordprocessingml/2006/main" xmlns:w14="http://schemas.microsoft.com/office/word/2010/wordml" xmlns:w15="http://schemas.microsoft.com/office/word/2012/wordml" xmlns:w16cid="http://schemas.microsoft.com/office/word/2016/wordml/cid" xmlns:w16se="http://schemas.microsoft.com/office/word/2015/wordml/symex" xmlns:wpg="http://schemas.microsoft.com/office/word/2010/wordprocessingGroup" xmlns:wpi="http://schemas.microsoft.com/office/word/2010/wordprocessingInk" xmlns:wne="http://schemas.microsoft.com/office/word/2006/wordml" xmlns:wps="http://schemas.microsoft.com/office/word/2010/wordprocessingShape" mc:Ignorable="w14 w15 w16se w16cid wp14">
+<w:footnotes xmlns:wpc="http://schemas.microsoft.com/office/word/2010/wordprocessingCanvas" xmlns:mc="http://schemas.openxmlformats.org/markup-compatibility/2006" xmlns:o="urn:schemas-microsoft-com:office:office" xmlns:r="http://schemas.openxmlformats.org/officeDocument/2006/relationships" xmlns:m="http://schemas.openxmlformats.org/officeDocument/2006/math" xmlns:v="urn:schemas-microsoft-com:vml" xmlns:wp14="http://schemas.microsoft.com/office/word/2010/wordprocessingDrawing" xmlns:wp="http://schemas.openxmlformats.org/drawingml/2006/wordprocessingDrawing" xmlns:w10="urn:schemas-microsoft-com:office:word" xmlns:w="http://schemas.openxmlformats.org/wordprocessingml/2006/main" xmlns:w14="http://schemas.microsoft.com/office/word/2010/wordml" xmlns:w15="http://schemas.microsoft.com/office/word/2012/wordml" xmlns:wpg="http://schemas.microsoft.com/office/word/2010/wordprocessingGroup" xmlns:wpi="http://schemas.microsoft.com/office/word/2010/wordprocessingInk" xmlns:wne="http://schemas.microsoft.com/office/word/2006/wordml" xmlns:wps="http://schemas.microsoft.com/office/word/2010/wordprocessingShape" mc:Ignorable="w14 w15 wp14">
   <w:footnote w:type="separator" w:id="-1">
     <w:p>
       <w:pPr>
@@ -1448,7 +1691,7 @@
 </file>
 
 <file path=word/header1.xml><?xml version="1.0" encoding="utf-8"?>
-<w:hdr xmlns:wpc="http://schemas.microsoft.com/office/word/2010/wordprocessingCanvas" xmlns:cx="http://schemas.microsoft.com/office/drawing/2014/chartex" xmlns:cx1="http://schemas.microsoft.com/office/drawing/2015/9/8/chartex" xmlns:cx2="http://schemas.microsoft.com/office/drawing/2015/10/21/chartex" xmlns:cx3="http://schemas.microsoft.com/office/drawing/2016/5/9/chartex" xmlns:cx4="http://schemas.microsoft.com/office/drawing/2016/5/10/chartex" xmlns:cx5="http://schemas.microsoft.com/office/drawing/2016/5/11/chartex" xmlns:cx6="http://schemas.microsoft.com/office/drawing/2016/5/12/chartex" xmlns:cx7="http://schemas.microsoft.com/office/drawing/2016/5/13/chartex" xmlns:cx8="http://schemas.microsoft.com/office/drawing/2016/5/14/chartex" xmlns:mc="http://schemas.openxmlformats.org/markup-compatibility/2006" xmlns:aink="http://schemas.microsoft.com/office/drawing/2016/ink" xmlns:am3d="http://schemas.microsoft.com/office/drawing/2017/model3d" xmlns:o="urn:schemas-microsoft-com:office:office" xmlns:r="http://schemas.openxmlformats.org/officeDocument/2006/relationships" xmlns:m="http://schemas.openxmlformats.org/officeDocument/2006/math" xmlns:v="urn:schemas-microsoft-com:vml" xmlns:wp14="http://schemas.microsoft.com/office/word/2010/wordprocessingDrawing" xmlns:wp="http://schemas.openxmlformats.org/drawingml/2006/wordprocessingDrawing" xmlns:w10="urn:schemas-microsoft-com:office:word" xmlns:w="http://schemas.openxmlformats.org/wordprocessingml/2006/main" xmlns:w14="http://schemas.microsoft.com/office/word/2010/wordml" xmlns:w15="http://schemas.microsoft.com/office/word/2012/wordml" xmlns:w16cid="http://schemas.microsoft.com/office/word/2016/wordml/cid" xmlns:w16se="http://schemas.microsoft.com/office/word/2015/wordml/symex" xmlns:wpg="http://schemas.microsoft.com/office/word/2010/wordprocessingGroup" xmlns:wpi="http://schemas.microsoft.com/office/word/2010/wordprocessingInk" xmlns:wne="http://schemas.microsoft.com/office/word/2006/wordml" xmlns:wps="http://schemas.microsoft.com/office/word/2010/wordprocessingShape" mc:Ignorable="w14 w15 w16se w16cid wp14">
+<w:hdr xmlns:wpc="http://schemas.microsoft.com/office/word/2010/wordprocessingCanvas" xmlns:mc="http://schemas.openxmlformats.org/markup-compatibility/2006" xmlns:o="urn:schemas-microsoft-com:office:office" xmlns:r="http://schemas.openxmlformats.org/officeDocument/2006/relationships" xmlns:m="http://schemas.openxmlformats.org/officeDocument/2006/math" xmlns:v="urn:schemas-microsoft-com:vml" xmlns:wp14="http://schemas.microsoft.com/office/word/2010/wordprocessingDrawing" xmlns:wp="http://schemas.openxmlformats.org/drawingml/2006/wordprocessingDrawing" xmlns:w10="urn:schemas-microsoft-com:office:word" xmlns:w="http://schemas.openxmlformats.org/wordprocessingml/2006/main" xmlns:w14="http://schemas.microsoft.com/office/word/2010/wordml" xmlns:w15="http://schemas.microsoft.com/office/word/2012/wordml" xmlns:wpg="http://schemas.microsoft.com/office/word/2010/wordprocessingGroup" xmlns:wpi="http://schemas.microsoft.com/office/word/2010/wordprocessingInk" xmlns:wne="http://schemas.microsoft.com/office/word/2006/wordml" xmlns:wps="http://schemas.microsoft.com/office/word/2010/wordprocessingShape" mc:Ignorable="w14 w15 wp14">
   <w:p>
     <w:pPr>
       <w:pStyle w:val="Header"/>
@@ -1489,7 +1732,7 @@
 </file>
 
 <file path=word/numbering.xml><?xml version="1.0" encoding="utf-8"?>
-<w:numbering xmlns:wpc="http://schemas.microsoft.com/office/word/2010/wordprocessingCanvas" xmlns:cx="http://schemas.microsoft.com/office/drawing/2014/chartex" xmlns:cx1="http://schemas.microsoft.com/office/drawing/2015/9/8/chartex" xmlns:cx2="http://schemas.microsoft.com/office/drawing/2015/10/21/chartex" xmlns:cx3="http://schemas.microsoft.com/office/drawing/2016/5/9/chartex" xmlns:cx4="http://schemas.microsoft.com/office/drawing/2016/5/10/chartex" xmlns:cx5="http://schemas.microsoft.com/office/drawing/2016/5/11/chartex" xmlns:cx6="http://schemas.microsoft.com/office/drawing/2016/5/12/chartex" xmlns:cx7="http://schemas.microsoft.com/office/drawing/2016/5/13/chartex" xmlns:cx8="http://schemas.microsoft.com/office/drawing/2016/5/14/chartex" xmlns:mc="http://schemas.openxmlformats.org/markup-compatibility/2006" xmlns:aink="http://schemas.microsoft.com/office/drawing/2016/ink" xmlns:am3d="http://schemas.microsoft.com/office/drawing/2017/model3d" xmlns:o="urn:schemas-microsoft-com:office:office" xmlns:r="http://schemas.openxmlformats.org/officeDocument/2006/relationships" xmlns:m="http://schemas.openxmlformats.org/officeDocument/2006/math" xmlns:v="urn:schemas-microsoft-com:vml" xmlns:wp14="http://schemas.microsoft.com/office/word/2010/wordprocessingDrawing" xmlns:wp="http://schemas.openxmlformats.org/drawingml/2006/wordprocessingDrawing" xmlns:w10="urn:schemas-microsoft-com:office:word" xmlns:w="http://schemas.openxmlformats.org/wordprocessingml/2006/main" xmlns:w14="http://schemas.microsoft.com/office/word/2010/wordml" xmlns:w15="http://schemas.microsoft.com/office/word/2012/wordml" xmlns:w16cid="http://schemas.microsoft.com/office/word/2016/wordml/cid" xmlns:w16se="http://schemas.microsoft.com/office/word/2015/wordml/symex" xmlns:wpg="http://schemas.microsoft.com/office/word/2010/wordprocessingGroup" xmlns:wpi="http://schemas.microsoft.com/office/word/2010/wordprocessingInk" xmlns:wne="http://schemas.microsoft.com/office/word/2006/wordml" xmlns:wps="http://schemas.microsoft.com/office/word/2010/wordprocessingShape" mc:Ignorable="w14 w15 w16se w16cid wp14">
+<w:numbering xmlns:wpc="http://schemas.microsoft.com/office/word/2010/wordprocessingCanvas" xmlns:mc="http://schemas.openxmlformats.org/markup-compatibility/2006" xmlns:o="urn:schemas-microsoft-com:office:office" xmlns:r="http://schemas.openxmlformats.org/officeDocument/2006/relationships" xmlns:m="http://schemas.openxmlformats.org/officeDocument/2006/math" xmlns:v="urn:schemas-microsoft-com:vml" xmlns:wp14="http://schemas.microsoft.com/office/word/2010/wordprocessingDrawing" xmlns:wp="http://schemas.openxmlformats.org/drawingml/2006/wordprocessingDrawing" xmlns:w10="urn:schemas-microsoft-com:office:word" xmlns:w="http://schemas.openxmlformats.org/wordprocessingml/2006/main" xmlns:w14="http://schemas.microsoft.com/office/word/2010/wordml" xmlns:w15="http://schemas.microsoft.com/office/word/2012/wordml" xmlns:wpg="http://schemas.microsoft.com/office/word/2010/wordprocessingGroup" xmlns:wpi="http://schemas.microsoft.com/office/word/2010/wordprocessingInk" xmlns:wne="http://schemas.microsoft.com/office/word/2006/wordml" xmlns:wps="http://schemas.microsoft.com/office/word/2010/wordprocessingShape" mc:Ignorable="w14 w15 wp14">
   <w:abstractNum w:abstractNumId="0" w15:restartNumberingAfterBreak="0">
     <w:nsid w:val="5CAF634A"/>
     <w:multiLevelType w:val="hybridMultilevel"/>
@@ -1586,7 +1829,7 @@
 </file>
 
 <file path=word/styles.xml><?xml version="1.0" encoding="utf-8"?>
-<w:styles xmlns:mc="http://schemas.openxmlformats.org/markup-compatibility/2006" xmlns:r="http://schemas.openxmlformats.org/officeDocument/2006/relationships" xmlns:w="http://schemas.openxmlformats.org/wordprocessingml/2006/main" xmlns:w14="http://schemas.microsoft.com/office/word/2010/wordml" xmlns:w15="http://schemas.microsoft.com/office/word/2012/wordml" xmlns:w16cid="http://schemas.microsoft.com/office/word/2016/wordml/cid" xmlns:w16se="http://schemas.microsoft.com/office/word/2015/wordml/symex" mc:Ignorable="w14 w15 w16se w16cid">
+<w:styles xmlns:mc="http://schemas.openxmlformats.org/markup-compatibility/2006" xmlns:r="http://schemas.openxmlformats.org/officeDocument/2006/relationships" xmlns:w="http://schemas.openxmlformats.org/wordprocessingml/2006/main" xmlns:w14="http://schemas.microsoft.com/office/word/2010/wordml" xmlns:w15="http://schemas.microsoft.com/office/word/2012/wordml" mc:Ignorable="w14 w15">
   <w:docDefaults>
     <w:rPrDefault>
       <w:rPr>
@@ -1602,7 +1845,7 @@
       </w:pPr>
     </w:pPrDefault>
   </w:docDefaults>
-  <w:latentStyles w:defLockedState="0" w:defUIPriority="99" w:defSemiHidden="0" w:defUnhideWhenUsed="0" w:defQFormat="0" w:count="375">
+  <w:latentStyles w:defLockedState="0" w:defUIPriority="99" w:defSemiHidden="0" w:defUnhideWhenUsed="0" w:defQFormat="0" w:count="371">
     <w:lsdException w:name="Normal" w:uiPriority="0" w:qFormat="1"/>
     <w:lsdException w:name="heading 1" w:uiPriority="9" w:qFormat="1"/>
     <w:lsdException w:name="heading 2" w:semiHidden="1" w:uiPriority="9" w:unhideWhenUsed="1" w:qFormat="1"/>
@@ -1974,10 +2217,6 @@
     <w:lsdException w:name="List Table 5 Dark Accent 6" w:uiPriority="50"/>
     <w:lsdException w:name="List Table 6 Colorful Accent 6" w:uiPriority="51"/>
     <w:lsdException w:name="List Table 7 Colorful Accent 6" w:uiPriority="52"/>
-    <w:lsdException w:name="Mention" w:semiHidden="1" w:unhideWhenUsed="1"/>
-    <w:lsdException w:name="Smart Hyperlink" w:semiHidden="1" w:unhideWhenUsed="1"/>
-    <w:lsdException w:name="Hashtag" w:semiHidden="1" w:unhideWhenUsed="1"/>
-    <w:lsdException w:name="Unresolved Mention" w:semiHidden="1" w:unhideWhenUsed="1"/>
   </w:latentStyles>
   <w:style w:type="paragraph" w:default="1" w:styleId="Normal">
     <w:name w:val="Normal"/>

</xml_diff>